<commit_message>
Third commit, references and comments fully added
</commit_message>
<xml_diff>
--- a/CA 2 Word Report.docx
+++ b/CA 2 Word Report.docx
@@ -50,23 +50,7 @@
           <w:sz w:val="36"/>
           <w:szCs w:val="36"/>
         </w:rPr>
-        <w:t xml:space="preserve">W3 schools chart . </w:t>
-      </w:r>
-      <w:proofErr w:type="spellStart"/>
-      <w:r>
-        <w:rPr>
-          <w:sz w:val="36"/>
-          <w:szCs w:val="36"/>
-        </w:rPr>
-        <w:t>js</w:t>
-      </w:r>
-      <w:proofErr w:type="spellEnd"/>
-      <w:r>
-        <w:rPr>
-          <w:sz w:val="36"/>
-          <w:szCs w:val="36"/>
-        </w:rPr>
-        <w:t xml:space="preserve"> </w:t>
+        <w:t xml:space="preserve">W3 schools chart . js </w:t>
       </w:r>
     </w:p>
     <w:p>
@@ -146,7 +130,7 @@
           <w:sz w:val="36"/>
           <w:szCs w:val="36"/>
         </w:rPr>
-        <w:t>Year Made → Bar Chart</w:t>
+        <w:t>https://www.w3schools.com/js/js_api_fetch.asp</w:t>
       </w:r>
     </w:p>
     <w:p>
@@ -158,82 +142,6 @@
           <w:szCs w:val="36"/>
         </w:rPr>
       </w:pPr>
-      <w:r>
-        <w:rPr>
-          <w:b/>
-          <w:bCs/>
-          <w:sz w:val="36"/>
-          <w:szCs w:val="36"/>
-        </w:rPr>
-        <w:t>Genre → Pie Chart</w:t>
-      </w:r>
-    </w:p>
-    <w:p>
-      <w:pPr>
-        <w:rPr>
-          <w:b/>
-          <w:bCs/>
-          <w:sz w:val="36"/>
-          <w:szCs w:val="36"/>
-        </w:rPr>
-      </w:pPr>
-      <w:r>
-        <w:rPr>
-          <w:b/>
-          <w:bCs/>
-          <w:sz w:val="36"/>
-          <w:szCs w:val="36"/>
-        </w:rPr>
-        <w:t>Studio → Horizontal Bar Chart</w:t>
-      </w:r>
-    </w:p>
-    <w:p>
-      <w:pPr>
-        <w:rPr>
-          <w:b/>
-          <w:bCs/>
-          <w:sz w:val="36"/>
-          <w:szCs w:val="36"/>
-        </w:rPr>
-      </w:pPr>
-      <w:r>
-        <w:rPr>
-          <w:b/>
-          <w:bCs/>
-          <w:sz w:val="36"/>
-          <w:szCs w:val="36"/>
-        </w:rPr>
-        <w:t>Country → Donut Chart</w:t>
-      </w:r>
-    </w:p>
-    <w:p>
-      <w:pPr>
-        <w:rPr>
-          <w:b/>
-          <w:bCs/>
-          <w:sz w:val="36"/>
-          <w:szCs w:val="36"/>
-        </w:rPr>
-      </w:pPr>
-      <w:r>
-        <w:rPr>
-          <w:b/>
-          <w:bCs/>
-          <w:sz w:val="36"/>
-          <w:szCs w:val="36"/>
-        </w:rPr>
-        <w:t>Launch price → Line Chart Distribution</w:t>
-      </w:r>
-    </w:p>
-    <w:p>
-      <w:pPr>
-        <w:rPr>
-          <w:b/>
-          <w:bCs/>
-          <w:sz w:val="36"/>
-          <w:szCs w:val="36"/>
-        </w:rPr>
-      </w:pPr>
     </w:p>
     <w:p>
       <w:pPr>
@@ -408,6 +316,108 @@
           <w:szCs w:val="36"/>
         </w:rPr>
         <w:instrText>HYPERLINK "https://www.youtube.com/feed/subscriptions" \o "Subscriptions"</w:instrText>
+      </w:r>
+      <w:r>
+        <w:rPr>
+          <w:sz w:val="36"/>
+          <w:szCs w:val="36"/>
+        </w:rPr>
+      </w:r>
+      <w:r>
+        <w:rPr>
+          <w:sz w:val="36"/>
+          <w:szCs w:val="36"/>
+        </w:rPr>
+        <w:fldChar w:fldCharType="separate"/>
+      </w:r>
+    </w:p>
+    <w:p>
+      <w:pPr>
+        <w:rPr>
+          <w:sz w:val="36"/>
+          <w:szCs w:val="36"/>
+        </w:rPr>
+      </w:pPr>
+      <w:r>
+        <w:rPr>
+          <w:sz w:val="36"/>
+          <w:szCs w:val="36"/>
+        </w:rPr>
+        <w:fldChar w:fldCharType="end"/>
+      </w:r>
+    </w:p>
+    <w:p>
+      <w:pPr>
+        <w:rPr>
+          <w:rStyle w:val="Hyperlink"/>
+          <w:sz w:val="36"/>
+          <w:szCs w:val="36"/>
+        </w:rPr>
+      </w:pPr>
+      <w:r>
+        <w:rPr>
+          <w:sz w:val="36"/>
+          <w:szCs w:val="36"/>
+        </w:rPr>
+        <w:fldChar w:fldCharType="begin"/>
+      </w:r>
+      <w:r>
+        <w:rPr>
+          <w:sz w:val="36"/>
+          <w:szCs w:val="36"/>
+        </w:rPr>
+        <w:instrText>HYPERLINK "https://www.youtube.com/feed/you" \o "You"</w:instrText>
+      </w:r>
+      <w:r>
+        <w:rPr>
+          <w:sz w:val="36"/>
+          <w:szCs w:val="36"/>
+        </w:rPr>
+      </w:r>
+      <w:r>
+        <w:rPr>
+          <w:sz w:val="36"/>
+          <w:szCs w:val="36"/>
+        </w:rPr>
+        <w:fldChar w:fldCharType="separate"/>
+      </w:r>
+    </w:p>
+    <w:p>
+      <w:pPr>
+        <w:rPr>
+          <w:sz w:val="36"/>
+          <w:szCs w:val="36"/>
+        </w:rPr>
+      </w:pPr>
+      <w:r>
+        <w:rPr>
+          <w:sz w:val="36"/>
+          <w:szCs w:val="36"/>
+        </w:rPr>
+        <w:fldChar w:fldCharType="end"/>
+      </w:r>
+    </w:p>
+    <w:p>
+      <w:pPr>
+        <w:rPr>
+          <w:rStyle w:val="Hyperlink"/>
+          <w:sz w:val="36"/>
+          <w:szCs w:val="36"/>
+        </w:rPr>
+      </w:pPr>
+      <w:r>
+        <w:rPr>
+          <w:sz w:val="36"/>
+          <w:szCs w:val="36"/>
+        </w:rPr>
+        <w:fldChar w:fldCharType="begin"/>
+      </w:r>
+      <w:r>
+        <w:rPr>
+          <w:sz w:val="36"/>
+          <w:szCs w:val="36"/>
+        </w:rPr>
+        <w:instrText>HYPERLINK "https://www.youtube.com/feed/history" \o "History"</w:instrText>
       </w:r>
       <w:r>
         <w:rPr>
@@ -459,7 +469,7 @@
           <w:sz w:val="36"/>
           <w:szCs w:val="36"/>
         </w:rPr>
-        <w:instrText>HYPERLINK "https://www.youtube.com/feed/you" \o "You"</w:instrText>
+        <w:instrText>HYPERLINK "https://www.youtube.com/feed/playlists" \o "Playlists"</w:instrText>
       </w:r>
       <w:r>
         <w:rPr>
@@ -510,7 +520,7 @@
           <w:sz w:val="36"/>
           <w:szCs w:val="36"/>
         </w:rPr>
-        <w:instrText>HYPERLINK "https://www.youtube.com/feed/history" \o "History"</w:instrText>
+        <w:instrText>HYPERLINK "https://www.youtube.com/playlist?list=WL" \o "Watch Later"</w:instrText>
       </w:r>
       <w:r>
         <w:rPr>
@@ -561,7 +571,7 @@
           <w:sz w:val="36"/>
           <w:szCs w:val="36"/>
         </w:rPr>
-        <w:instrText>HYPERLINK "https://www.youtube.com/feed/playlists" \o "Playlists"</w:instrText>
+        <w:instrText>HYPERLINK "https://www.youtube.com/playlist?list=LL" \o "Liked videos"</w:instrText>
       </w:r>
       <w:r>
         <w:rPr>
@@ -612,7 +622,7 @@
           <w:sz w:val="36"/>
           <w:szCs w:val="36"/>
         </w:rPr>
-        <w:instrText>HYPERLINK "https://www.youtube.com/playlist?list=WL" \o "Watch Later"</w:instrText>
+        <w:instrText>HYPERLINK "https://studio.youtube.com/channel/UCZ2PncDVmiNEYuk-UTHhTNQ/videos" \o "Your videos"</w:instrText>
       </w:r>
       <w:r>
         <w:rPr>
@@ -663,7 +673,7 @@
           <w:sz w:val="36"/>
           <w:szCs w:val="36"/>
         </w:rPr>
-        <w:instrText>HYPERLINK "https://www.youtube.com/playlist?list=LL" \o "Liked videos"</w:instrText>
+        <w:instrText>HYPERLINK "https://www.youtube.com/feed/downloads" \o "Downloads"</w:instrText>
       </w:r>
       <w:r>
         <w:rPr>
@@ -714,7 +724,7 @@
           <w:sz w:val="36"/>
           <w:szCs w:val="36"/>
         </w:rPr>
-        <w:instrText>HYPERLINK "https://studio.youtube.com/channel/UCZ2PncDVmiNEYuk-UTHhTNQ/videos" \o "Your videos"</w:instrText>
+        <w:instrText>HYPERLINK "https://www.youtube.com/channel/UC-9-kyTW8ZkZNDHQJ6FgpwQ" \o "Music"</w:instrText>
       </w:r>
       <w:r>
         <w:rPr>
@@ -765,7 +775,7 @@
           <w:sz w:val="36"/>
           <w:szCs w:val="36"/>
         </w:rPr>
-        <w:instrText>HYPERLINK "https://www.youtube.com/feed/downloads" \o "Downloads"</w:instrText>
+        <w:instrText>HYPERLINK "https://www.youtube.com/feed/storefront?bp=ogUCKAU%3D" \o "Films"</w:instrText>
       </w:r>
       <w:r>
         <w:rPr>
@@ -816,7 +826,7 @@
           <w:sz w:val="36"/>
           <w:szCs w:val="36"/>
         </w:rPr>
-        <w:instrText>HYPERLINK "https://www.youtube.com/channel/UC-9-kyTW8ZkZNDHQJ6FgpwQ" \o "Music"</w:instrText>
+        <w:instrText>HYPERLINK "https://www.youtube.com/gaming" \o "Gaming"</w:instrText>
       </w:r>
       <w:r>
         <w:rPr>
@@ -867,7 +877,7 @@
           <w:sz w:val="36"/>
           <w:szCs w:val="36"/>
         </w:rPr>
-        <w:instrText>HYPERLINK "https://www.youtube.com/feed/storefront?bp=ogUCKAU%3D" \o "Films"</w:instrText>
+        <w:instrText>HYPERLINK "https://www.youtube.com/premium" \o "YouTube Premium"</w:instrText>
       </w:r>
       <w:r>
         <w:rPr>
@@ -918,7 +928,7 @@
           <w:sz w:val="36"/>
           <w:szCs w:val="36"/>
         </w:rPr>
-        <w:instrText>HYPERLINK "https://www.youtube.com/gaming" \o "Gaming"</w:instrText>
+        <w:instrText>HYPERLINK "https://studio.youtube.com/" \o "YouTube Studio"</w:instrText>
       </w:r>
       <w:r>
         <w:rPr>
@@ -969,7 +979,7 @@
           <w:sz w:val="36"/>
           <w:szCs w:val="36"/>
         </w:rPr>
-        <w:instrText>HYPERLINK "https://www.youtube.com/premium" \o "YouTube Premium"</w:instrText>
+        <w:instrText>HYPERLINK "https://music.youtube.com/" \o "YouTube Music"</w:instrText>
       </w:r>
       <w:r>
         <w:rPr>
@@ -1014,108 +1024,6 @@
           <w:szCs w:val="36"/>
         </w:rPr>
         <w:lastRenderedPageBreak/>
-        <w:fldChar w:fldCharType="begin"/>
-      </w:r>
-      <w:r>
-        <w:rPr>
-          <w:sz w:val="36"/>
-          <w:szCs w:val="36"/>
-        </w:rPr>
-        <w:instrText>HYPERLINK "https://studio.youtube.com/" \o "YouTube Studio"</w:instrText>
-      </w:r>
-      <w:r>
-        <w:rPr>
-          <w:sz w:val="36"/>
-          <w:szCs w:val="36"/>
-        </w:rPr>
-      </w:r>
-      <w:r>
-        <w:rPr>
-          <w:sz w:val="36"/>
-          <w:szCs w:val="36"/>
-        </w:rPr>
-        <w:fldChar w:fldCharType="separate"/>
-      </w:r>
-    </w:p>
-    <w:p>
-      <w:pPr>
-        <w:rPr>
-          <w:sz w:val="36"/>
-          <w:szCs w:val="36"/>
-        </w:rPr>
-      </w:pPr>
-      <w:r>
-        <w:rPr>
-          <w:sz w:val="36"/>
-          <w:szCs w:val="36"/>
-        </w:rPr>
-        <w:fldChar w:fldCharType="end"/>
-      </w:r>
-    </w:p>
-    <w:p>
-      <w:pPr>
-        <w:rPr>
-          <w:rStyle w:val="Hyperlink"/>
-          <w:sz w:val="36"/>
-          <w:szCs w:val="36"/>
-        </w:rPr>
-      </w:pPr>
-      <w:r>
-        <w:rPr>
-          <w:sz w:val="36"/>
-          <w:szCs w:val="36"/>
-        </w:rPr>
-        <w:fldChar w:fldCharType="begin"/>
-      </w:r>
-      <w:r>
-        <w:rPr>
-          <w:sz w:val="36"/>
-          <w:szCs w:val="36"/>
-        </w:rPr>
-        <w:instrText>HYPERLINK "https://music.youtube.com/" \o "YouTube Music"</w:instrText>
-      </w:r>
-      <w:r>
-        <w:rPr>
-          <w:sz w:val="36"/>
-          <w:szCs w:val="36"/>
-        </w:rPr>
-      </w:r>
-      <w:r>
-        <w:rPr>
-          <w:sz w:val="36"/>
-          <w:szCs w:val="36"/>
-        </w:rPr>
-        <w:fldChar w:fldCharType="separate"/>
-      </w:r>
-    </w:p>
-    <w:p>
-      <w:pPr>
-        <w:rPr>
-          <w:sz w:val="36"/>
-          <w:szCs w:val="36"/>
-        </w:rPr>
-      </w:pPr>
-      <w:r>
-        <w:rPr>
-          <w:sz w:val="36"/>
-          <w:szCs w:val="36"/>
-        </w:rPr>
-        <w:fldChar w:fldCharType="end"/>
-      </w:r>
-    </w:p>
-    <w:p>
-      <w:pPr>
-        <w:rPr>
-          <w:rStyle w:val="Hyperlink"/>
-          <w:sz w:val="36"/>
-          <w:szCs w:val="36"/>
-        </w:rPr>
-      </w:pPr>
-      <w:r>
-        <w:rPr>
-          <w:sz w:val="36"/>
-          <w:szCs w:val="36"/>
-        </w:rPr>
         <w:fldChar w:fldCharType="begin"/>
       </w:r>
       <w:r>
@@ -1877,6 +1785,7 @@
   <w:style w:type="character" w:default="1" w:styleId="DefaultParagraphFont">
     <w:name w:val="Default Paragraph Font"/>
     <w:uiPriority w:val="1"/>
+    <w:semiHidden/>
     <w:unhideWhenUsed/>
   </w:style>
   <w:style w:type="table" w:default="1" w:styleId="TableNormal">

</xml_diff>